<commit_message>
Commit lesson Learn English D49
</commit_message>
<xml_diff>
--- a/Learn English-Dx.docx
+++ b/Learn English-Dx.docx
@@ -14,22 +14,33 @@
       </w:tblGrid>
       <w:tr>
         <w:trPr>
-          <w:trHeight w:val="5377"/>
+          <w:trHeight w:val="274"/>
         </w:trPr>
         <w:tc>
           <w:tcPr>
             <w:tcW w:w="7083" w:type="dxa"/>
           </w:tcPr>
           <w:p>
-            <w:bookmarkStart w:id="0" w:name="_GoBack"/>
-            <w:bookmarkEnd w:id="0"/>
+            <w:pPr>
+              <w:rPr>
+                <w:sz w:val="24"/>
+              </w:rPr>
+            </w:pPr>
           </w:p>
         </w:tc>
         <w:tc>
           <w:tcPr>
             <w:tcW w:w="3487" w:type="dxa"/>
           </w:tcPr>
-          <w:p/>
+          <w:p>
+            <w:pPr>
+              <w:rPr>
+                <w:sz w:val="24"/>
+              </w:rPr>
+            </w:pPr>
+            <w:bookmarkStart w:id="0" w:name="_GoBack"/>
+            <w:bookmarkEnd w:id="0"/>
+          </w:p>
         </w:tc>
       </w:tr>
     </w:tbl>

</xml_diff>